<commit_message>
maj rapport plus ajout au cas ou
</commit_message>
<xml_diff>
--- a/Rapportstage.docx
+++ b/Rapportstage.docx
@@ -1784,7 +1784,7 @@
         <w:rPr>
           <w:noProof/>
         </w:rPr>
-        <w:instrText xml:space="preserve"> PAGEREF _Toc195891093 \h </w:instrText>
+        <w:instrText xml:space="preserve"> PAGEREF _Toc196122331 \h </w:instrText>
       </w:r>
       <w:r>
         <w:rPr>
@@ -1845,7 +1845,7 @@
         <w:rPr>
           <w:noProof/>
         </w:rPr>
-        <w:instrText xml:space="preserve"> PAGEREF _Toc195891094 \h </w:instrText>
+        <w:instrText xml:space="preserve"> PAGEREF _Toc196122332 \h </w:instrText>
       </w:r>
       <w:r>
         <w:rPr>
@@ -1862,7 +1862,7 @@
         <w:rPr>
           <w:noProof/>
         </w:rPr>
-        <w:t>9</w:t>
+        <w:t>10</w:t>
       </w:r>
       <w:r>
         <w:rPr>
@@ -1906,7 +1906,7 @@
         <w:rPr>
           <w:noProof/>
         </w:rPr>
-        <w:instrText xml:space="preserve"> PAGEREF _Toc195891095 \h </w:instrText>
+        <w:instrText xml:space="preserve"> PAGEREF _Toc196122333 \h </w:instrText>
       </w:r>
       <w:r>
         <w:rPr>
@@ -1967,7 +1967,7 @@
         <w:rPr>
           <w:noProof/>
         </w:rPr>
-        <w:instrText xml:space="preserve"> PAGEREF _Toc195891096 \h </w:instrText>
+        <w:instrText xml:space="preserve"> PAGEREF _Toc196122334 \h </w:instrText>
       </w:r>
       <w:r>
         <w:rPr>
@@ -2028,7 +2028,7 @@
         <w:rPr>
           <w:noProof/>
         </w:rPr>
-        <w:instrText xml:space="preserve"> PAGEREF _Toc195891097 \h </w:instrText>
+        <w:instrText xml:space="preserve"> PAGEREF _Toc196122335 \h </w:instrText>
       </w:r>
       <w:r>
         <w:rPr>
@@ -2089,7 +2089,7 @@
         <w:rPr>
           <w:noProof/>
         </w:rPr>
-        <w:instrText xml:space="preserve"> PAGEREF _Toc195891098 \h </w:instrText>
+        <w:instrText xml:space="preserve"> PAGEREF _Toc196122336 \h </w:instrText>
       </w:r>
       <w:r>
         <w:rPr>
@@ -2132,7 +2132,7 @@
         <w:rPr>
           <w:noProof/>
         </w:rPr>
-        <w:t>Figure 7 - Fenêtre de commentaire après clique sur le bouton « J'aime »</w:t>
+        <w:t>Figure 7 - Schématisation de la problématique</w:t>
       </w:r>
       <w:r>
         <w:rPr>
@@ -2150,7 +2150,68 @@
         <w:rPr>
           <w:noProof/>
         </w:rPr>
-        <w:instrText xml:space="preserve"> PAGEREF _Toc195891099 \h </w:instrText>
+        <w:instrText xml:space="preserve"> PAGEREF _Toc196122337 \h </w:instrText>
+      </w:r>
+      <w:r>
+        <w:rPr>
+          <w:noProof/>
+        </w:rPr>
+      </w:r>
+      <w:r>
+        <w:rPr>
+          <w:noProof/>
+        </w:rPr>
+        <w:fldChar w:fldCharType="separate"/>
+      </w:r>
+      <w:r>
+        <w:rPr>
+          <w:noProof/>
+        </w:rPr>
+        <w:t>13</w:t>
+      </w:r>
+      <w:r>
+        <w:rPr>
+          <w:noProof/>
+        </w:rPr>
+        <w:fldChar w:fldCharType="end"/>
+      </w:r>
+    </w:p>
+    <w:p>
+      <w:pPr>
+        <w:pStyle w:val="Tabledesillustrations"/>
+        <w:tabs>
+          <w:tab w:val="right" w:leader="dot" w:pos="9350"/>
+        </w:tabs>
+        <w:rPr>
+          <w:noProof/>
+          <w:sz w:val="24"/>
+          <w:szCs w:val="24"/>
+          <w:lang w:eastAsia="ja-JP"/>
+        </w:rPr>
+      </w:pPr>
+      <w:r>
+        <w:rPr>
+          <w:noProof/>
+        </w:rPr>
+        <w:t>Figure 8 – Comportement classique de la fenêtre de commentaire après clic sur le bouton « J'aime »</w:t>
+      </w:r>
+      <w:r>
+        <w:rPr>
+          <w:noProof/>
+        </w:rPr>
+        <w:tab/>
+      </w:r>
+      <w:r>
+        <w:rPr>
+          <w:noProof/>
+        </w:rPr>
+        <w:fldChar w:fldCharType="begin"/>
+      </w:r>
+      <w:r>
+        <w:rPr>
+          <w:noProof/>
+        </w:rPr>
+        <w:instrText xml:space="preserve"> PAGEREF _Toc196122338 \h </w:instrText>
       </w:r>
       <w:r>
         <w:rPr>
@@ -2469,7 +2530,7 @@
         <mc:AlternateContent>
           <mc:Choice Requires="wpg">
             <w:drawing>
-              <wp:inline distT="0" distB="0" distL="0" distR="0" wp14:anchorId="144B6141" wp14:editId="113AAD3B">
+              <wp:inline distT="0" distB="0" distL="0" distR="0" wp14:anchorId="144B6141" wp14:editId="2B4A766A">
                 <wp:extent cx="5943600" cy="3364302"/>
                 <wp:effectExtent l="50800" t="25400" r="76200" b="90170"/>
                 <wp:docPr id="28" name="Grouper 28"/>
@@ -3088,58 +3149,6 @@
                         <wps:bodyPr/>
                       </wps:wsp>
                       <wps:wsp>
-                        <wps:cNvPr id="18" name="Zone de texte 18"/>
-                        <wps:cNvSpPr txBox="1"/>
-                        <wps:spPr>
-                          <a:xfrm>
-                            <a:off x="3282950" y="0"/>
-                            <a:ext cx="731349" cy="343022"/>
-                          </a:xfrm>
-                          <a:prstGeom prst="rect">
-                            <a:avLst/>
-                          </a:prstGeom>
-                          <a:noFill/>
-                          <a:ln>
-                            <a:noFill/>
-                          </a:ln>
-                          <a:effectLst/>
-                          <a:extLst>
-                            <a:ext uri="{C572A759-6A51-4108-AA02-DFA0A04FC94B}">
-                              <ma14:wrappingTextBoxFlag xmlns:ma14="http://schemas.microsoft.com/office/mac/drawingml/2011/main"/>
-                            </a:ext>
-                          </a:extLst>
-                        </wps:spPr>
-                        <wps:style>
-                          <a:lnRef idx="0">
-                            <a:schemeClr val="accent1"/>
-                          </a:lnRef>
-                          <a:fillRef idx="0">
-                            <a:schemeClr val="accent1"/>
-                          </a:fillRef>
-                          <a:effectRef idx="0">
-                            <a:schemeClr val="accent1"/>
-                          </a:effectRef>
-                          <a:fontRef idx="minor">
-                            <a:schemeClr val="dk1"/>
-                          </a:fontRef>
-                        </wps:style>
-                        <wps:txbx>
-                          <w:txbxContent>
-                            <w:p>
-                              <w:r>
-                                <w:t>Si besoin</w:t>
-                              </w:r>
-                            </w:p>
-                          </w:txbxContent>
-                        </wps:txbx>
-                        <wps:bodyPr rot="0" spcFirstLastPara="0" vertOverflow="overflow" horzOverflow="overflow" vert="horz" wrap="none" lIns="91440" tIns="45720" rIns="91440" bIns="45720" numCol="1" spcCol="0" rtlCol="0" fromWordArt="0" anchor="t" anchorCtr="0" forceAA="0" compatLnSpc="1">
-                          <a:prstTxWarp prst="textNoShape">
-                            <a:avLst/>
-                          </a:prstTxWarp>
-                          <a:noAutofit/>
-                        </wps:bodyPr>
-                      </wps:wsp>
-                      <wps:wsp>
                         <wps:cNvPr id="19" name="Rectangle à coins arrondis 19"/>
                         <wps:cNvSpPr/>
                         <wps:spPr>
@@ -3191,37 +3200,6 @@
                           <a:xfrm>
                             <a:off x="5257800" y="2171700"/>
                             <a:ext cx="0" cy="457200"/>
-                          </a:xfrm>
-                          <a:prstGeom prst="straightConnector1">
-                            <a:avLst/>
-                          </a:prstGeom>
-                          <a:ln>
-                            <a:tailEnd type="arrow"/>
-                          </a:ln>
-                        </wps:spPr>
-                        <wps:style>
-                          <a:lnRef idx="2">
-                            <a:schemeClr val="accent1"/>
-                          </a:lnRef>
-                          <a:fillRef idx="0">
-                            <a:schemeClr val="accent1"/>
-                          </a:fillRef>
-                          <a:effectRef idx="1">
-                            <a:schemeClr val="accent1"/>
-                          </a:effectRef>
-                          <a:fontRef idx="minor">
-                            <a:schemeClr val="tx1"/>
-                          </a:fontRef>
-                        </wps:style>
-                        <wps:bodyPr/>
-                      </wps:wsp>
-                      <wps:wsp>
-                        <wps:cNvPr id="21" name="Connecteur droit avec flèche 21"/>
-                        <wps:cNvCnPr/>
-                        <wps:spPr>
-                          <a:xfrm>
-                            <a:off x="3314700" y="685800"/>
-                            <a:ext cx="1257300" cy="1143000"/>
                           </a:xfrm>
                           <a:prstGeom prst="straightConnector1">
                             <a:avLst/>
@@ -3418,7 +3396,7 @@
           </mc:Choice>
           <mc:Fallback>
             <w:pict>
-              <v:group id="Grouper 28" o:spid="_x0000_s1026" style="width:468pt;height:264.9pt;mso-position-horizontal-relative:char;mso-position-vertical-relative:line" coordsize="6057900,3429000" o:gfxdata="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">
+              <v:group id="Grouper 28" o:spid="_x0000_s1026" style="width:468pt;height:264.9pt;mso-position-horizontal-relative:char;mso-position-vertical-relative:line" coordsize="6057900,3429000" o:gfxdata="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">
                 <v:roundrect id="Rectangle à coins arrondis 22" o:spid="_x0000_s1027" style="position:absolute;top:1485900;width:3543300;height:1943100;visibility:visible;mso-wrap-style:square;v-text-anchor:top" arcsize="10923f" o:gfxdata="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" fillcolor="#fbcaa2 [1625]" strokecolor="#f68c36 [3049]">
                   <v:fill opacity="12451f" color2="#fdefe3 [505]" o:opacity2="12451f" rotate="t" colors="0 #ffbe86;22938f #ffd0aa;1 #ffebdb" type="gradient"/>
                   <v:shadow on="t" opacity="24903f" mv:blur="40000f" origin=",.5" offset="0,20000emu"/>
@@ -3671,22 +3649,7 @@
                   <v:stroke endarrow="open"/>
                   <v:shadow on="t" opacity="24903f" mv:blur="40000f" origin=",.5" offset="0,20000emu"/>
                 </v:shape>
-                <v:shapetype id="_x0000_t202" coordsize="21600,21600" o:spt="202" path="m0,0l0,21600,21600,21600,21600,0xe">
-                  <v:stroke joinstyle="miter"/>
-                  <v:path gradientshapeok="t" o:connecttype="rect"/>
-                </v:shapetype>
-                <v:shape id="Zone de texte 18" o:spid="_x0000_s1039" type="#_x0000_t202" style="position:absolute;left:3282950;width:731349;height:343022;visibility:visible;mso-wrap-style:none;v-text-anchor:top" o:gfxdata="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" filled="f" stroked="f">
-                  <v:textbox>
-                    <w:txbxContent>
-                      <w:p>
-                        <w:r>
-                          <w:t>Si besoin</w:t>
-                        </w:r>
-                      </w:p>
-                    </w:txbxContent>
-                  </v:textbox>
-                </v:shape>
-                <v:roundrect id="Rectangle à coins arrondis 19" o:spid="_x0000_s1040" style="position:absolute;left:4572000;top:1485900;width:1371600;height:685800;visibility:visible;mso-wrap-style:square;v-text-anchor:middle" arcsize="10923f" o:gfxdata="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" fillcolor="#4f81bd [3204]" strokecolor="#4579b8 [3044]">
+                <v:roundrect id="Rectangle à coins arrondis 19" o:spid="_x0000_s1039" style="position:absolute;left:4572000;top:1485900;width:1371600;height:685800;visibility:visible;mso-wrap-style:square;v-text-anchor:middle" arcsize="10923f" o:gfxdata="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" fillcolor="#4f81bd [3204]" strokecolor="#4579b8 [3044]">
                   <v:fill color2="#a7bfde [1620]" rotate="t" type="gradient">
                     <o:fill v:ext="view" type="gradientUnscaled"/>
                   </v:fill>
@@ -3704,19 +3667,15 @@
                     </w:txbxContent>
                   </v:textbox>
                 </v:roundrect>
-                <v:shape id="Connecteur droit avec flèche 20" o:spid="_x0000_s1041" type="#_x0000_t32" style="position:absolute;left:5257800;top:2171700;width:0;height:457200;visibility:visible;mso-wrap-style:square" o:connectortype="straight" o:gfxdata="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" strokecolor="#4f81bd [3204]" strokeweight="2pt">
+                <v:shape id="Connecteur droit avec flèche 20" o:spid="_x0000_s1040" type="#_x0000_t32" style="position:absolute;left:5257800;top:2171700;width:0;height:457200;visibility:visible;mso-wrap-style:square" o:connectortype="straight" o:gfxdata="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" strokecolor="#4f81bd [3204]" strokeweight="2pt">
                   <v:stroke endarrow="open"/>
                   <v:shadow on="t" opacity="24903f" mv:blur="40000f" origin=",.5" offset="0,20000emu"/>
                 </v:shape>
-                <v:shape id="Connecteur droit avec flèche 21" o:spid="_x0000_s1042" type="#_x0000_t32" style="position:absolute;left:3314700;top:685800;width:1257300;height:1143000;visibility:visible;mso-wrap-style:square" o:connectortype="straight" o:gfxdata="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" strokecolor="#4f81bd [3204]" strokeweight="2pt">
+                <v:shape id="Connecteur droit avec flèche 23" o:spid="_x0000_s1041" type="#_x0000_t32" style="position:absolute;left:800100;top:2286000;width:0;height:342900;flip:y;visibility:visible;mso-wrap-style:square" o:connectortype="straight" o:gfxdata="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" strokecolor="#4f81bd [3204]" strokeweight="2pt">
                   <v:stroke endarrow="open"/>
                   <v:shadow on="t" opacity="24903f" mv:blur="40000f" origin=",.5" offset="0,20000emu"/>
                 </v:shape>
-                <v:shape id="Connecteur droit avec flèche 23" o:spid="_x0000_s1043" type="#_x0000_t32" style="position:absolute;left:800100;top:2286000;width:0;height:342900;flip:y;visibility:visible;mso-wrap-style:square" o:connectortype="straight" o:gfxdata="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" strokecolor="#4f81bd [3204]" strokeweight="2pt">
-                  <v:stroke endarrow="open"/>
-                  <v:shadow on="t" opacity="24903f" mv:blur="40000f" origin=",.5" offset="0,20000emu"/>
-                </v:shape>
-                <v:roundrect id="Rectangle à coins arrondis 24" o:spid="_x0000_s1044" style="position:absolute;left:114300;top:1943100;width:1257300;height:342900;visibility:visible;mso-wrap-style:square;v-text-anchor:middle" arcsize="10923f" o:gfxdata="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" fillcolor="#4f81bd [3204]" strokecolor="#4579b8 [3044]">
+                <v:roundrect id="Rectangle à coins arrondis 24" o:spid="_x0000_s1042" style="position:absolute;left:114300;top:1943100;width:1257300;height:342900;visibility:visible;mso-wrap-style:square;v-text-anchor:middle" arcsize="10923f" o:gfxdata="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" fillcolor="#4f81bd [3204]" strokecolor="#4579b8 [3044]">
                   <v:fill color2="#a7bfde [1620]" rotate="t" type="gradient">
                     <o:fill v:ext="view" type="gradientUnscaled"/>
                   </v:fill>
@@ -3739,11 +3698,15 @@
                     </w:txbxContent>
                   </v:textbox>
                 </v:roundrect>
-                <v:shape id="Connecteur droit avec flèche 25" o:spid="_x0000_s1045" type="#_x0000_t32" style="position:absolute;left:800100;top:800100;width:0;height:1143000;flip:y;visibility:visible;mso-wrap-style:square" o:connectortype="straight" o:gfxdata="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" strokecolor="#4f81bd [3204]" strokeweight="2pt">
+                <v:shape id="Connecteur droit avec flèche 25" o:spid="_x0000_s1043" type="#_x0000_t32" style="position:absolute;left:800100;top:800100;width:0;height:1143000;flip:y;visibility:visible;mso-wrap-style:square" o:connectortype="straight" o:gfxdata="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" strokecolor="#4f81bd [3204]" strokeweight="2pt">
                   <v:stroke endarrow="open"/>
                   <v:shadow on="t" opacity="24903f" mv:blur="40000f" origin=",.5" offset="0,20000emu"/>
                 </v:shape>
-                <v:shape id="Zone de texte 27" o:spid="_x0000_s1046" type="#_x0000_t202" style="position:absolute;left:3511550;top:2677738;width:758532;height:343022;visibility:visible;mso-wrap-style:none;v-text-anchor:top" o:gfxdata="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" filled="f" stroked="f">
+                <v:shapetype id="_x0000_t202" coordsize="21600,21600" o:spt="202" path="m0,0l0,21600,21600,21600,21600,0xe">
+                  <v:stroke joinstyle="miter"/>
+                  <v:path gradientshapeok="t" o:connecttype="rect"/>
+                </v:shapetype>
+                <v:shape id="Zone de texte 27" o:spid="_x0000_s1044" type="#_x0000_t202" style="position:absolute;left:3511550;top:2677738;width:758532;height:343022;visibility:visible;mso-wrap-style:none;v-text-anchor:top" o:gfxdata="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" filled="f" stroked="f">
                   <v:textbox>
                     <w:txbxContent>
                       <w:p>
@@ -3766,7 +3729,7 @@
         <w:pStyle w:val="Lgende"/>
       </w:pPr>
       <w:bookmarkStart w:id="22" w:name="_Toc195492117"/>
-      <w:bookmarkStart w:id="23" w:name="_Toc195891093"/>
+      <w:bookmarkStart w:id="23" w:name="_Toc196122331"/>
       <w:r>
         <w:t xml:space="preserve">Figure </w:t>
       </w:r>
@@ -3840,6 +3803,20 @@
       <w:bookmarkEnd w:id="28"/>
     </w:p>
     <w:p>
+      <w:r>
+        <w:t xml:space="preserve">Le portail des lorrains est un site web demandé par la région lorraine, il a été développé avec le CMS </w:t>
+      </w:r>
+      <w:proofErr w:type="spellStart"/>
+      <w:r>
+        <w:t>Jahia</w:t>
+      </w:r>
+      <w:proofErr w:type="spellEnd"/>
+      <w:r>
+        <w:t xml:space="preserve"> par Atos.</w:t>
+      </w:r>
+    </w:p>
+    <w:p/>
+    <w:p>
       <w:pPr>
         <w:pStyle w:val="Titre2"/>
       </w:pPr>
@@ -3990,7 +3967,7 @@
     </w:p>
     <w:p>
       <w:r>
-        <w:t xml:space="preserve">Il est possible de réaliser des développements avec </w:t>
+        <w:t xml:space="preserve">Il est possible d’ajouter des éléments à </w:t>
       </w:r>
       <w:proofErr w:type="spellStart"/>
       <w:r>
@@ -4001,7 +3978,28 @@
         <w:t xml:space="preserve">. </w:t>
       </w:r>
       <w:r>
-        <w:t xml:space="preserve">Le développement que l’on peut effectuer sur le CMS porte sur la notion de module, de </w:t>
+        <w:t>Ces éléments</w:t>
+      </w:r>
+      <w:r>
+        <w:t xml:space="preserve"> porte</w:t>
+      </w:r>
+      <w:r>
+        <w:t>nt</w:t>
+      </w:r>
+      <w:r>
+        <w:t xml:space="preserve"> sur l</w:t>
+      </w:r>
+      <w:r>
+        <w:t>e</w:t>
+      </w:r>
+      <w:r>
+        <w:t xml:space="preserve"> </w:t>
+      </w:r>
+      <w:r>
+        <w:t xml:space="preserve">nom </w:t>
+      </w:r>
+      <w:r>
+        <w:t xml:space="preserve">de module, de </w:t>
       </w:r>
       <w:proofErr w:type="spellStart"/>
       <w:r>
@@ -4017,10 +4015,21 @@
       </w:r>
       <w:proofErr w:type="spellEnd"/>
       <w:r>
+        <w:t xml:space="preserve">. Le développement de ces composants ce fait en Java, les vues sont gérées par </w:t>
+      </w:r>
+      <w:r>
+        <w:t>d</w:t>
+      </w:r>
+      <w:r>
+        <w:t>es pages JSP</w:t>
+      </w:r>
+      <w:r>
         <w:t>.</w:t>
       </w:r>
-      <w:r>
-        <w:t xml:space="preserve"> Nous utilisons </w:t>
+    </w:p>
+    <w:p>
+      <w:r>
+        <w:t xml:space="preserve">Nous utilisons </w:t>
       </w:r>
       <w:proofErr w:type="spellStart"/>
       <w:r>
@@ -4034,19 +4043,43 @@
         <w:t xml:space="preserve"> </w:t>
       </w:r>
       <w:r>
-        <w:t xml:space="preserve">outil </w:t>
+        <w:t xml:space="preserve">afin de </w:t>
+      </w:r>
+      <w:r>
+        <w:t>construire</w:t>
+      </w:r>
+      <w:r>
+        <w:t xml:space="preserve"> </w:t>
+      </w:r>
+      <w:r>
+        <w:t xml:space="preserve">le ou les </w:t>
+      </w:r>
+      <w:proofErr w:type="gramStart"/>
+      <w:r>
+        <w:t>fichier(s</w:t>
+      </w:r>
+      <w:proofErr w:type="gramEnd"/>
+      <w:r>
+        <w:t>) de déploiement</w:t>
+      </w:r>
+      <w:r>
+        <w:t>.</w:t>
+      </w:r>
+      <w:r>
+        <w:t xml:space="preserve"> C’est un outil </w:t>
       </w:r>
       <w:r>
         <w:t>pour la gestion et l'automatisation de production des projets Java</w:t>
       </w:r>
       <w:r>
-        <w:t>, afin de déployer le développement sur différentes plateformes.</w:t>
-      </w:r>
-      <w:r>
-        <w:t xml:space="preserve"> </w:t>
+        <w:t>.</w:t>
       </w:r>
     </w:p>
-    <w:p/>
+    <w:p>
+      <w:r>
+        <w:t>Dans les parties suivantes, des explications sur les divers éléments abordés sont décrites.</w:t>
+      </w:r>
+    </w:p>
     <w:p>
       <w:pPr>
         <w:pStyle w:val="Titre3"/>
@@ -4057,6 +4090,7 @@
       <w:bookmarkStart w:id="42" w:name="_Toc195891324"/>
       <w:bookmarkStart w:id="43" w:name="_Toc195891419"/>
       <w:r>
+        <w:lastRenderedPageBreak/>
         <w:t>Syntaxe</w:t>
       </w:r>
       <w:bookmarkEnd w:id="39"/>
@@ -4066,6 +4100,10 @@
       <w:bookmarkEnd w:id="43"/>
     </w:p>
     <w:p>
+      <w:pPr>
+        <w:keepNext/>
+        <w:keepLines/>
+      </w:pPr>
       <w:r>
         <w:t>On peu assimiler un</w:t>
       </w:r>
@@ -4093,9 +4131,16 @@
         <w:t xml:space="preserve"> Ce composant peut être caractérisé par différentes vues, pouvant posséder différents champs.</w:t>
       </w:r>
     </w:p>
-    <w:p/>
     <w:p>
       <w:pPr>
+        <w:keepNext/>
+        <w:keepLines/>
+      </w:pPr>
+    </w:p>
+    <w:p>
+      <w:pPr>
+        <w:keepNext/>
+        <w:keepLines/>
         <w:jc w:val="center"/>
       </w:pPr>
       <w:r>
@@ -4477,7 +4522,7 @@
           </mc:Choice>
           <mc:Fallback>
             <w:pict>
-              <v:shape id="Zone de texte 29" o:spid="_x0000_s1047" type="#_x0000_t202" style="position:absolute;left:0;text-align:left;margin-left:389.25pt;margin-top:128.65pt;width:108.75pt;height:48.75pt;z-index:251661312;visibility:visible;mso-wrap-style:square;mso-width-percent:0;mso-height-percent:0;mso-wrap-distance-left:9pt;mso-wrap-distance-top:0;mso-wrap-distance-right:9pt;mso-wrap-distance-bottom:0;mso-position-horizontal:absolute;mso-position-horizontal-relative:text;mso-position-vertical:absolute;mso-position-vertical-relative:text;mso-width-percent:0;mso-height-percent:0;mso-width-relative:margin;mso-height-relative:margin;v-text-anchor:top" o:gfxdata="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" fillcolor="white [3201]" strokeweight=".5pt">
+              <v:shape id="Zone de texte 29" o:spid="_x0000_s1045" type="#_x0000_t202" style="position:absolute;left:0;text-align:left;margin-left:389.25pt;margin-top:128.65pt;width:108.75pt;height:48.75pt;z-index:251661312;visibility:visible;mso-wrap-style:square;mso-width-percent:0;mso-height-percent:0;mso-wrap-distance-left:9pt;mso-wrap-distance-top:0;mso-wrap-distance-right:9pt;mso-wrap-distance-bottom:0;mso-position-horizontal:absolute;mso-position-horizontal-relative:text;mso-position-vertical:absolute;mso-position-vertical-relative:text;mso-width-percent:0;mso-height-percent:0;mso-width-relative:margin;mso-height-relative:margin;v-text-anchor:top" o:gfxdata="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" fillcolor="white [3201]" strokeweight=".5pt">
                 <v:textbox>
                   <w:txbxContent>
                     <w:p>
@@ -4596,7 +4641,7 @@
           </mc:Choice>
           <mc:Fallback>
             <w:pict>
-              <v:shape id="Zone de texte 26" o:spid="_x0000_s1048" type="#_x0000_t202" style="position:absolute;left:0;text-align:left;margin-left:6.75pt;margin-top:157.9pt;width:118.5pt;height:40.5pt;z-index:251660288;visibility:visible;mso-wrap-style:square;mso-height-percent:0;mso-wrap-distance-left:9pt;mso-wrap-distance-top:0;mso-wrap-distance-right:9pt;mso-wrap-distance-bottom:0;mso-position-horizontal:absolute;mso-position-horizontal-relative:text;mso-position-vertical:absolute;mso-position-vertical-relative:text;mso-height-percent:0;mso-height-relative:margin;v-text-anchor:top" o:gfxdata="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" fillcolor="white [3201]" strokeweight=".5pt">
+              <v:shape id="Zone de texte 26" o:spid="_x0000_s1046" type="#_x0000_t202" style="position:absolute;left:0;text-align:left;margin-left:6.75pt;margin-top:157.9pt;width:118.5pt;height:40.5pt;z-index:251660288;visibility:visible;mso-wrap-style:square;mso-height-percent:0;mso-wrap-distance-left:9pt;mso-wrap-distance-top:0;mso-wrap-distance-right:9pt;mso-wrap-distance-bottom:0;mso-position-horizontal:absolute;mso-position-horizontal-relative:text;mso-position-vertical:absolute;mso-position-vertical-relative:text;mso-height-percent:0;mso-height-relative:margin;v-text-anchor:top" o:gfxdata="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" fillcolor="white [3201]" strokeweight=".5pt">
                 <v:textbox>
                   <w:txbxContent>
                     <w:p>
@@ -4699,7 +4744,7 @@
           </mc:Choice>
           <mc:Fallback>
             <w:pict>
-              <v:shape id="Zone de texte 13" o:spid="_x0000_s1049" type="#_x0000_t202" style="position:absolute;left:0;text-align:left;margin-left:6.75pt;margin-top:92.65pt;width:118.5pt;height:47.25pt;z-index:251659264;visibility:visible;mso-wrap-style:square;mso-width-percent:0;mso-height-percent:0;mso-wrap-distance-left:9pt;mso-wrap-distance-top:0;mso-wrap-distance-right:9pt;mso-wrap-distance-bottom:0;mso-position-horizontal:absolute;mso-position-horizontal-relative:text;mso-position-vertical:absolute;mso-position-vertical-relative:text;mso-width-percent:0;mso-height-percent:0;mso-width-relative:margin;mso-height-relative:margin;v-text-anchor:top" o:gfxdata="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" fillcolor="white [3201]" strokeweight=".5pt">
+              <v:shape id="Zone de texte 13" o:spid="_x0000_s1047" type="#_x0000_t202" style="position:absolute;left:0;text-align:left;margin-left:6.75pt;margin-top:92.65pt;width:118.5pt;height:47.25pt;z-index:251659264;visibility:visible;mso-wrap-style:square;mso-width-percent:0;mso-height-percent:0;mso-wrap-distance-left:9pt;mso-wrap-distance-top:0;mso-wrap-distance-right:9pt;mso-wrap-distance-bottom:0;mso-position-horizontal:absolute;mso-position-horizontal-relative:text;mso-position-vertical:absolute;mso-position-vertical-relative:text;mso-width-percent:0;mso-height-percent:0;mso-width-relative:margin;mso-height-relative:margin;v-text-anchor:top" o:gfxdata="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" fillcolor="white [3201]" strokeweight=".5pt">
                 <v:textbox>
                   <w:txbxContent>
                     <w:p>
@@ -4768,8 +4813,10 @@
     <w:p>
       <w:pPr>
         <w:pStyle w:val="Lgende"/>
-      </w:pPr>
-      <w:bookmarkStart w:id="44" w:name="_Toc195891094"/>
+        <w:keepNext/>
+        <w:keepLines/>
+      </w:pPr>
+      <w:bookmarkStart w:id="44" w:name="_Toc196122332"/>
       <w:r>
         <w:t xml:space="preserve">Figure </w:t>
       </w:r>
@@ -4786,19 +4833,203 @@
       </w:r>
       <w:bookmarkEnd w:id="44"/>
     </w:p>
-    <w:p/>
     <w:bookmarkStart w:id="45" w:name="_Toc195466863"/>
     <w:bookmarkStart w:id="46" w:name="_Toc195466941"/>
     <w:bookmarkStart w:id="47" w:name="_Toc195501193"/>
     <w:p>
       <w:pPr>
+        <w:keepNext/>
+        <w:keepLines/>
         <w:jc w:val="center"/>
       </w:pPr>
       <w:r>
         <w:rPr>
           <w:noProof/>
         </w:rPr>
-        <w:lastRenderedPageBreak/>
+        <mc:AlternateContent>
+          <mc:Choice Requires="wps">
+            <w:drawing>
+              <wp:anchor distT="0" distB="0" distL="114300" distR="114300" simplePos="0" relativeHeight="251679744" behindDoc="0" locked="0" layoutInCell="1" allowOverlap="1" wp14:anchorId="1158E983" wp14:editId="36976C7E">
+                <wp:simplePos x="0" y="0"/>
+                <wp:positionH relativeFrom="column">
+                  <wp:posOffset>3771900</wp:posOffset>
+                </wp:positionH>
+                <wp:positionV relativeFrom="paragraph">
+                  <wp:posOffset>1610360</wp:posOffset>
+                </wp:positionV>
+                <wp:extent cx="1054100" cy="508000"/>
+                <wp:effectExtent l="50800" t="25400" r="63500" b="127000"/>
+                <wp:wrapNone/>
+                <wp:docPr id="21" name="Connecteur droit avec flèche 21"/>
+                <wp:cNvGraphicFramePr/>
+                <a:graphic xmlns:a="http://schemas.openxmlformats.org/drawingml/2006/main">
+                  <a:graphicData uri="http://schemas.microsoft.com/office/word/2010/wordprocessingShape">
+                    <wps:wsp>
+                      <wps:cNvCnPr/>
+                      <wps:spPr>
+                        <a:xfrm flipH="1">
+                          <a:off x="0" y="0"/>
+                          <a:ext cx="1054100" cy="508000"/>
+                        </a:xfrm>
+                        <a:prstGeom prst="straightConnector1">
+                          <a:avLst/>
+                        </a:prstGeom>
+                        <a:ln>
+                          <a:tailEnd type="arrow"/>
+                        </a:ln>
+                      </wps:spPr>
+                      <wps:style>
+                        <a:lnRef idx="2">
+                          <a:schemeClr val="accent1"/>
+                        </a:lnRef>
+                        <a:fillRef idx="0">
+                          <a:schemeClr val="accent1"/>
+                        </a:fillRef>
+                        <a:effectRef idx="1">
+                          <a:schemeClr val="accent1"/>
+                        </a:effectRef>
+                        <a:fontRef idx="minor">
+                          <a:schemeClr val="tx1"/>
+                        </a:fontRef>
+                      </wps:style>
+                      <wps:bodyPr/>
+                    </wps:wsp>
+                  </a:graphicData>
+                </a:graphic>
+                <wp14:sizeRelH relativeFrom="margin">
+                  <wp14:pctWidth>0</wp14:pctWidth>
+                </wp14:sizeRelH>
+                <wp14:sizeRelV relativeFrom="margin">
+                  <wp14:pctHeight>0</wp14:pctHeight>
+                </wp14:sizeRelV>
+              </wp:anchor>
+            </w:drawing>
+          </mc:Choice>
+          <mc:Fallback>
+            <w:pict>
+              <v:shapetype id="_x0000_t32" coordsize="21600,21600" o:spt="32" o:oned="t" path="m0,0l21600,21600e" filled="f">
+                <v:path arrowok="t" fillok="f" o:connecttype="none"/>
+                <o:lock v:ext="edit" shapetype="t"/>
+              </v:shapetype>
+              <v:shape id="Connecteur droit avec flèche 21" o:spid="_x0000_s1026" type="#_x0000_t32" style="position:absolute;margin-left:297pt;margin-top:126.8pt;width:83pt;height:40pt;flip:x;z-index:251679744;visibility:visible;mso-wrap-style:square;mso-width-percent:0;mso-height-percent:0;mso-wrap-distance-left:9pt;mso-wrap-distance-top:0;mso-wrap-distance-right:9pt;mso-wrap-distance-bottom:0;mso-position-horizontal:absolute;mso-position-horizontal-relative:text;mso-position-vertical:absolute;mso-position-vertical-relative:text;mso-width-percent:0;mso-height-percent:0;mso-width-relative:margin;mso-height-relative:margin" o:gfxdata="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" strokecolor="#4f81bd [3204]" strokeweight="2pt">
+                <v:stroke endarrow="open"/>
+                <v:shadow on="t" opacity="24903f" mv:blur="40000f" origin=",.5" offset="0,20000emu"/>
+              </v:shape>
+            </w:pict>
+          </mc:Fallback>
+        </mc:AlternateContent>
+      </w:r>
+      <w:r>
+        <w:rPr>
+          <w:noProof/>
+        </w:rPr>
+        <mc:AlternateContent>
+          <mc:Choice Requires="wps">
+            <w:drawing>
+              <wp:anchor distT="0" distB="0" distL="114300" distR="114300" simplePos="0" relativeHeight="251678720" behindDoc="0" locked="0" layoutInCell="1" allowOverlap="1" wp14:anchorId="374C7C3E" wp14:editId="314E6B4D">
+                <wp:simplePos x="0" y="0"/>
+                <wp:positionH relativeFrom="column">
+                  <wp:posOffset>4800600</wp:posOffset>
+                </wp:positionH>
+                <wp:positionV relativeFrom="paragraph">
+                  <wp:posOffset>1432561</wp:posOffset>
+                </wp:positionV>
+                <wp:extent cx="1495425" cy="342900"/>
+                <wp:effectExtent l="0" t="0" r="28575" b="38100"/>
+                <wp:wrapNone/>
+                <wp:docPr id="18" name="Zone de texte 18"/>
+                <wp:cNvGraphicFramePr/>
+                <a:graphic xmlns:a="http://schemas.openxmlformats.org/drawingml/2006/main">
+                  <a:graphicData uri="http://schemas.microsoft.com/office/word/2010/wordprocessingShape">
+                    <wps:wsp>
+                      <wps:cNvSpPr txBox="1"/>
+                      <wps:spPr>
+                        <a:xfrm>
+                          <a:off x="0" y="0"/>
+                          <a:ext cx="1495425" cy="342900"/>
+                        </a:xfrm>
+                        <a:prstGeom prst="rect">
+                          <a:avLst/>
+                        </a:prstGeom>
+                        <a:solidFill>
+                          <a:schemeClr val="lt1"/>
+                        </a:solidFill>
+                        <a:ln w="6350">
+                          <a:solidFill>
+                            <a:prstClr val="black"/>
+                          </a:solidFill>
+                        </a:ln>
+                        <a:effectLst/>
+                      </wps:spPr>
+                      <wps:style>
+                        <a:lnRef idx="0">
+                          <a:schemeClr val="accent1"/>
+                        </a:lnRef>
+                        <a:fillRef idx="0">
+                          <a:schemeClr val="accent1"/>
+                        </a:fillRef>
+                        <a:effectRef idx="0">
+                          <a:schemeClr val="accent1"/>
+                        </a:effectRef>
+                        <a:fontRef idx="minor">
+                          <a:schemeClr val="dk1"/>
+                        </a:fontRef>
+                      </wps:style>
+                      <wps:txbx>
+                        <w:txbxContent>
+                          <w:p>
+                            <w:pPr>
+                              <w:pStyle w:val="Sansinterligne"/>
+                            </w:pPr>
+                            <w:r>
+                              <w:t>Vue du composant</w:t>
+                            </w:r>
+                          </w:p>
+                        </w:txbxContent>
+                      </wps:txbx>
+                      <wps:bodyPr rot="0" spcFirstLastPara="0" vertOverflow="overflow" horzOverflow="overflow" vert="horz" wrap="square" lIns="91440" tIns="45720" rIns="91440" bIns="45720" numCol="1" spcCol="0" rtlCol="0" fromWordArt="0" anchor="t" anchorCtr="0" forceAA="0" compatLnSpc="1">
+                        <a:prstTxWarp prst="textNoShape">
+                          <a:avLst/>
+                        </a:prstTxWarp>
+                        <a:noAutofit/>
+                      </wps:bodyPr>
+                    </wps:wsp>
+                  </a:graphicData>
+                </a:graphic>
+                <wp14:sizeRelV relativeFrom="margin">
+                  <wp14:pctHeight>0</wp14:pctHeight>
+                </wp14:sizeRelV>
+              </wp:anchor>
+            </w:drawing>
+          </mc:Choice>
+          <mc:Fallback>
+            <w:pict>
+              <v:shapetype id="_x0000_t202" coordsize="21600,21600" o:spt="202" path="m0,0l0,21600,21600,21600,21600,0xe">
+                <v:stroke joinstyle="miter"/>
+                <v:path gradientshapeok="t" o:connecttype="rect"/>
+              </v:shapetype>
+              <v:shape id="Zone de texte 18" o:spid="_x0000_s1048" type="#_x0000_t202" style="position:absolute;left:0;text-align:left;margin-left:378pt;margin-top:112.8pt;width:117.75pt;height:27pt;z-index:251678720;visibility:visible;mso-wrap-style:square;mso-height-percent:0;mso-wrap-distance-left:9pt;mso-wrap-distance-top:0;mso-wrap-distance-right:9pt;mso-wrap-distance-bottom:0;mso-position-horizontal:absolute;mso-position-horizontal-relative:text;mso-position-vertical:absolute;mso-position-vertical-relative:text;mso-height-percent:0;mso-height-relative:margin;v-text-anchor:top" o:gfxdata="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" fillcolor="white [3201]" strokeweight=".5pt">
+                <v:textbox>
+                  <w:txbxContent>
+                    <w:p>
+                      <w:pPr>
+                        <w:pStyle w:val="Sansinterligne"/>
+                      </w:pPr>
+                      <w:r>
+                        <w:t>Vue du composant</w:t>
+                      </w:r>
+                    </w:p>
+                  </w:txbxContent>
+                </v:textbox>
+              </v:shape>
+            </w:pict>
+          </mc:Fallback>
+        </mc:AlternateContent>
+      </w:r>
+      <w:r>
+        <w:rPr>
+          <w:noProof/>
+        </w:rPr>
         <mc:AlternateContent>
           <mc:Choice Requires="wps">
             <w:drawing>
@@ -4950,7 +5181,7 @@
           </mc:Choice>
           <mc:Fallback>
             <w:pict>
-              <v:shape id="Zone de texte 38" o:spid="_x0000_s1050" type="#_x0000_t202" style="position:absolute;left:0;text-align:left;margin-left:9pt;margin-top:202.5pt;width:112.5pt;height:49.5pt;z-index:251669504;visibility:visible;mso-wrap-style:square;mso-width-percent:0;mso-height-percent:0;mso-wrap-distance-left:9pt;mso-wrap-distance-top:0;mso-wrap-distance-right:9pt;mso-wrap-distance-bottom:0;mso-position-horizontal:absolute;mso-position-horizontal-relative:text;mso-position-vertical:absolute;mso-position-vertical-relative:text;mso-width-percent:0;mso-height-percent:0;mso-width-relative:margin;mso-height-relative:margin;v-text-anchor:top" o:gfxdata="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" fillcolor="white [3201]" strokeweight=".5pt">
+              <v:shape id="Zone de texte 38" o:spid="_x0000_s1048" type="#_x0000_t202" style="position:absolute;left:0;text-align:left;margin-left:9pt;margin-top:202.5pt;width:112.5pt;height:49.5pt;z-index:251669504;visibility:visible;mso-wrap-style:square;mso-width-percent:0;mso-height-percent:0;mso-wrap-distance-left:9pt;mso-wrap-distance-top:0;mso-wrap-distance-right:9pt;mso-wrap-distance-bottom:0;mso-position-horizontal:absolute;mso-position-horizontal-relative:text;mso-position-vertical:absolute;mso-position-vertical-relative:text;mso-width-percent:0;mso-height-percent:0;mso-width-relative:margin;mso-height-relative:margin;v-text-anchor:top" o:gfxdata="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" fillcolor="white [3201]" strokeweight=".5pt">
                 <v:textbox>
                   <w:txbxContent>
                     <w:p>
@@ -5196,7 +5427,7 @@
           </mc:Choice>
           <mc:Fallback>
             <w:pict>
-              <v:shape id="Zone de texte 35" o:spid="_x0000_s1051" type="#_x0000_t202" style="position:absolute;left:0;text-align:left;margin-left:-14.95pt;margin-top:118.5pt;width:117.75pt;height:36.75pt;z-index:251666432;visibility:visible;mso-wrap-style:square;mso-wrap-distance-left:9pt;mso-wrap-distance-top:0;mso-wrap-distance-right:9pt;mso-wrap-distance-bottom:0;mso-position-horizontal:absolute;mso-position-horizontal-relative:text;mso-position-vertical:absolute;mso-position-vertical-relative:text;v-text-anchor:top" o:gfxdata="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" fillcolor="white [3201]" strokeweight=".5pt">
+              <v:shape id="Zone de texte 35" o:spid="_x0000_s1049" type="#_x0000_t202" style="position:absolute;left:0;text-align:left;margin-left:-14.95pt;margin-top:118.5pt;width:117.75pt;height:36.75pt;z-index:251666432;visibility:visible;mso-wrap-style:square;mso-wrap-distance-left:9pt;mso-wrap-distance-top:0;mso-wrap-distance-right:9pt;mso-wrap-distance-bottom:0;mso-position-horizontal:absolute;mso-position-horizontal-relative:text;mso-position-vertical:absolute;mso-position-vertical-relative:text;v-text-anchor:top" o:gfxdata="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" fillcolor="white [3201]" strokeweight=".5pt">
                 <v:textbox>
                   <w:txbxContent>
                     <w:p>
@@ -5219,7 +5450,7 @@
           <w:noProof/>
         </w:rPr>
         <w:drawing>
-          <wp:inline distT="0" distB="0" distL="0" distR="0" wp14:anchorId="47F9B755" wp14:editId="22EB20B1">
+          <wp:inline distT="0" distB="0" distL="0" distR="0" wp14:anchorId="47F9B755" wp14:editId="728C3416">
             <wp:extent cx="1876425" cy="3543300"/>
             <wp:effectExtent l="0" t="0" r="9525" b="0"/>
             <wp:docPr id="34" name="Image 34"/>
@@ -5265,8 +5496,10 @@
     <w:p>
       <w:pPr>
         <w:pStyle w:val="Lgende"/>
-      </w:pPr>
-      <w:bookmarkStart w:id="48" w:name="_Toc195891095"/>
+        <w:keepNext/>
+        <w:keepLines/>
+      </w:pPr>
+      <w:bookmarkStart w:id="48" w:name="_Toc196122333"/>
       <w:r>
         <w:t xml:space="preserve">Figure </w:t>
       </w:r>
@@ -5291,6 +5524,7 @@
       <w:bookmarkStart w:id="49" w:name="_Toc195891325"/>
       <w:bookmarkStart w:id="50" w:name="_Toc195891420"/>
       <w:r>
+        <w:lastRenderedPageBreak/>
         <w:t>M</w:t>
       </w:r>
       <w:r>
@@ -5312,7 +5546,7 @@
       </w:r>
       <w:proofErr w:type="spellEnd"/>
       <w:r>
-        <w:t xml:space="preserve">, c’est ajouter une nouvelle famille de fonctionnalités en terme de vue. Un composant permet de réaliser le plus petit bloc de données identifiables. Par exemple, un article est un composant utilisant un titre, un contenu, des images ; un article </w:t>
+        <w:t xml:space="preserve">, c’est ajouter une nouvelle famille de fonctionnalités. Un composant permet de réaliser le plus petit bloc de données identifiables. Par exemple, un article est un composant utilisant un titre, un contenu, des images ; un article </w:t>
       </w:r>
       <w:proofErr w:type="spellStart"/>
       <w:r>
@@ -5380,6 +5614,17 @@
       <w:r>
         <w:t>l’entête, le pied de page, la barre de menu pour une page classique.</w:t>
       </w:r>
+      <w:r>
+        <w:t xml:space="preserve"> Ce patron est commun à toutes les pages du site. Le </w:t>
+      </w:r>
+      <w:proofErr w:type="spellStart"/>
+      <w:r>
+        <w:t>template</w:t>
+      </w:r>
+      <w:proofErr w:type="spellEnd"/>
+      <w:r>
+        <w:t xml:space="preserve"> est aussi la base pour la construction de nouvelle page.</w:t>
+      </w:r>
     </w:p>
     <w:p/>
     <w:p>
@@ -5396,6 +5641,19 @@
       <w:bookmarkEnd w:id="59"/>
       <w:proofErr w:type="spellEnd"/>
     </w:p>
+    <w:p>
+      <w:r>
+        <w:t xml:space="preserve">Les </w:t>
+      </w:r>
+      <w:proofErr w:type="spellStart"/>
+      <w:r>
+        <w:t>portlets</w:t>
+      </w:r>
+      <w:proofErr w:type="spellEnd"/>
+      <w:r>
+        <w:t xml:space="preserve"> sont des applications placées dans un portail web. Elles utilisent le principe de servlets. Ces composants permettent de réaliser des services généralistes ou spécialisés tels que des annuaires, des moteurs de recherche, agenda, etc.</w:t>
+      </w:r>
+    </w:p>
     <w:p/>
     <w:p>
       <w:pPr>
@@ -5405,7 +5663,6 @@
       <w:bookmarkStart w:id="61" w:name="_Toc195891328"/>
       <w:bookmarkStart w:id="62" w:name="_Toc195891423"/>
       <w:r>
-        <w:lastRenderedPageBreak/>
         <w:t>Les trois type de requêtes</w:t>
       </w:r>
       <w:r>
@@ -5547,46 +5804,76 @@
     </w:p>
     <w:p>
       <w:r>
-        <w:t>C’est le langage de requête est le plus optimisé, mais plus il est aussi le pl</w:t>
-      </w:r>
-      <w:r>
-        <w:t>us compliqué à mettre en œuvre.</w:t>
+        <w:t>C’est le langage de requête le plus optimisé, mais il est aussi le pl</w:t>
+      </w:r>
+      <w:r>
+        <w:t>us compliqué à mettre en œuvre</w:t>
+      </w:r>
+      <w:r>
+        <w:t xml:space="preserve"> de par la manière de l’écrire</w:t>
+      </w:r>
+      <w:r>
+        <w:t>.</w:t>
+      </w:r>
+      <w:r>
+        <w:t xml:space="preserve"> L’écriture de ce type de requêtes ressemble</w:t>
+      </w:r>
+      <w:r>
+        <w:t xml:space="preserve"> </w:t>
+      </w:r>
+      <w:r>
+        <w:t>au chemin d’</w:t>
+      </w:r>
+      <w:r>
+        <w:t>une arborescence vers un fichier</w:t>
+      </w:r>
+      <w:r>
+        <w:t>.</w:t>
+      </w:r>
+      <w:r>
+        <w:t xml:space="preserve"> </w:t>
       </w:r>
     </w:p>
-    <w:p/>
     <w:p>
+      <w:bookmarkStart w:id="69" w:name="_GoBack"/>
+      <w:bookmarkEnd w:id="69"/>
+    </w:p>
+    <w:p>
       <w:pPr>
         <w:pStyle w:val="Titre2"/>
       </w:pPr>
-      <w:bookmarkStart w:id="69" w:name="_Toc195501199"/>
-      <w:bookmarkStart w:id="70" w:name="_Toc195891329"/>
-      <w:bookmarkStart w:id="71" w:name="_Toc195891427"/>
+      <w:bookmarkStart w:id="70" w:name="_Toc195501199"/>
+      <w:bookmarkStart w:id="71" w:name="_Toc195891329"/>
+      <w:bookmarkStart w:id="72" w:name="_Toc195891427"/>
       <w:r>
         <w:lastRenderedPageBreak/>
-        <w:t xml:space="preserve">Version </w:t>
+        <w:t>Travaux relatifs au Portail des Lorrains v</w:t>
+      </w:r>
+      <w:r>
+        <w:t>ersion</w:t>
       </w:r>
       <w:bookmarkEnd w:id="56"/>
       <w:bookmarkEnd w:id="57"/>
-      <w:bookmarkEnd w:id="69"/>
-      <w:r>
-        <w:t>1.0 du Portail Des Lorrains</w:t>
-      </w:r>
       <w:bookmarkEnd w:id="70"/>
       <w:bookmarkEnd w:id="71"/>
+      <w:bookmarkEnd w:id="72"/>
+      <w:r>
+        <w:t xml:space="preserve"> 1</w:t>
+      </w:r>
     </w:p>
     <w:p>
       <w:pPr>
         <w:pStyle w:val="Titre3"/>
       </w:pPr>
-      <w:bookmarkStart w:id="72" w:name="_Toc195501200"/>
-      <w:bookmarkStart w:id="73" w:name="_Toc195891330"/>
-      <w:bookmarkStart w:id="74" w:name="_Toc195891428"/>
+      <w:bookmarkStart w:id="73" w:name="_Toc195501200"/>
+      <w:bookmarkStart w:id="74" w:name="_Toc195891330"/>
+      <w:bookmarkStart w:id="75" w:name="_Toc195891428"/>
       <w:r>
         <w:t>FML</w:t>
       </w:r>
-      <w:bookmarkEnd w:id="72"/>
       <w:bookmarkEnd w:id="73"/>
       <w:bookmarkEnd w:id="74"/>
+      <w:bookmarkEnd w:id="75"/>
     </w:p>
     <w:p>
       <w:pPr>
@@ -5881,8 +6168,8 @@
           </mc:Choice>
           <mc:Fallback>
             <w:pict>
-              <v:group id="Grouper 50" o:spid="_x0000_s1052" style="position:absolute;left:0;text-align:left;margin-left:-4.95pt;margin-top:57.7pt;width:322pt;height:97pt;z-index:251676672;mso-position-horizontal-relative:text;mso-position-vertical-relative:text" coordsize="4089400,1231900" o:gfxdata="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">
-                <v:shape id="Zone de texte 47" o:spid="_x0000_s1053" type="#_x0000_t202" style="position:absolute;top:342900;width:1930400;height:457200;visibility:visible;mso-wrap-style:square;v-text-anchor:top" o:gfxdata="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" filled="f" stroked="f">
+              <v:group id="Grouper 50" o:spid="_x0000_s1050" style="position:absolute;left:0;text-align:left;margin-left:-4.95pt;margin-top:57.7pt;width:322pt;height:97pt;z-index:251676672;mso-position-horizontal-relative:text;mso-position-vertical-relative:text" coordsize="4089400,1231900" o:gfxdata="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">
+                <v:shape id="Zone de texte 47" o:spid="_x0000_s1051" type="#_x0000_t202" style="position:absolute;top:342900;width:1930400;height:457200;visibility:visible;mso-wrap-style:square;v-text-anchor:top" o:gfxdata="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" filled="f" stroked="f">
                   <v:textbox>
                     <w:txbxContent>
                       <w:p>
@@ -5917,11 +6204,11 @@
                     </w:txbxContent>
                   </v:textbox>
                 </v:shape>
-                <v:shape id="Connecteur droit avec flèche 48" o:spid="_x0000_s1054" type="#_x0000_t32" style="position:absolute;left:1663700;top:571500;width:800100;height:0;visibility:visible;mso-wrap-style:square" o:connectortype="straight" o:gfxdata="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" strokecolor="#4f81bd [3204]" strokeweight="2pt">
+                <v:shape id="Connecteur droit avec flèche 48" o:spid="_x0000_s1052" type="#_x0000_t32" style="position:absolute;left:1663700;top:571500;width:800100;height:0;visibility:visible;mso-wrap-style:square" o:connectortype="straight" o:gfxdata="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" strokecolor="#4f81bd [3204]" strokeweight="2pt">
                   <v:stroke endarrow="open"/>
                   <v:shadow on="t" opacity="24903f" mv:blur="40000f" origin=",.5" offset="0,20000emu"/>
                 </v:shape>
-                <v:roundrect id="Rectangle à coins arrondis 49" o:spid="_x0000_s1055" style="position:absolute;left:2413000;width:1676400;height:1231900;visibility:visible;mso-wrap-style:square;v-text-anchor:middle" arcsize="10923f" o:gfxdata="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" fillcolor="#4f81bd [3204]" strokecolor="#4579b8 [3044]">
+                <v:roundrect id="Rectangle à coins arrondis 49" o:spid="_x0000_s1053" style="position:absolute;left:2413000;width:1676400;height:1231900;visibility:visible;mso-wrap-style:square;v-text-anchor:middle" arcsize="10923f" o:gfxdata="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" fillcolor="#4f81bd [3204]" strokecolor="#4579b8 [3044]">
                   <v:fill opacity="20316f" color2="#a7bfde [1620]" o:opacity2="20316f" rotate="t" type="gradient">
                     <o:fill v:ext="view" type="gradientUnscaled"/>
                   </v:fill>
@@ -5973,7 +6260,7 @@
         </w:drawing>
       </w:r>
     </w:p>
-    <w:bookmarkStart w:id="75" w:name="_Toc195891096"/>
+    <w:bookmarkStart w:id="76" w:name="_Toc196122334"/>
     <w:p>
       <w:pPr>
         <w:pStyle w:val="Lgende"/>
@@ -6071,7 +6358,7 @@
       <w:r>
         <w:t xml:space="preserve"> de la mise en forme sous deux colonnes</w:t>
       </w:r>
-      <w:bookmarkEnd w:id="75"/>
+      <w:bookmarkEnd w:id="76"/>
     </w:p>
     <w:p>
       <w:pPr>
@@ -6265,7 +6552,7 @@
               <w:keepNext/>
               <w:keepLines/>
             </w:pPr>
-            <w:bookmarkStart w:id="76" w:name="_Toc195891097"/>
+            <w:bookmarkStart w:id="77" w:name="_Toc196122335"/>
             <w:r>
               <w:t xml:space="preserve">Figure </w:t>
             </w:r>
@@ -6280,7 +6567,7 @@
             <w:r>
               <w:t xml:space="preserve"> - Bouton Facebook visible par la région lorraine</w:t>
             </w:r>
-            <w:bookmarkEnd w:id="76"/>
+            <w:bookmarkEnd w:id="77"/>
           </w:p>
         </w:tc>
         <w:tc>
@@ -6293,7 +6580,7 @@
               <w:keepNext/>
               <w:keepLines/>
             </w:pPr>
-            <w:bookmarkStart w:id="77" w:name="_Toc195891098"/>
+            <w:bookmarkStart w:id="78" w:name="_Toc196122336"/>
             <w:r>
               <w:t xml:space="preserve">Figure </w:t>
             </w:r>
@@ -6308,7 +6595,7 @@
             <w:r>
               <w:t xml:space="preserve"> - Bouton Facebook visible par un internaute lambda</w:t>
             </w:r>
-            <w:bookmarkEnd w:id="77"/>
+            <w:bookmarkEnd w:id="78"/>
           </w:p>
         </w:tc>
       </w:tr>
@@ -6373,10 +6660,10 @@
       <w:pPr>
         <w:pStyle w:val="Titre4"/>
       </w:pPr>
-      <w:bookmarkStart w:id="78" w:name="_Toc195466867"/>
-      <w:bookmarkStart w:id="79" w:name="_Toc195466945"/>
-      <w:bookmarkStart w:id="80" w:name="_Toc195501201"/>
-      <w:bookmarkStart w:id="81" w:name="_Toc195891429"/>
+      <w:bookmarkStart w:id="79" w:name="_Toc195466867"/>
+      <w:bookmarkStart w:id="80" w:name="_Toc195466945"/>
+      <w:bookmarkStart w:id="81" w:name="_Toc195501201"/>
+      <w:bookmarkStart w:id="82" w:name="_Toc195891429"/>
       <w:r>
         <w:t>Conception</w:t>
       </w:r>
@@ -6392,10 +6679,10 @@
       <w:r>
         <w:t xml:space="preserve"> :</w:t>
       </w:r>
-      <w:bookmarkEnd w:id="78"/>
       <w:bookmarkEnd w:id="79"/>
       <w:bookmarkEnd w:id="80"/>
       <w:bookmarkEnd w:id="81"/>
+      <w:bookmarkEnd w:id="82"/>
       <w:r>
         <w:t xml:space="preserve"> </w:t>
       </w:r>
@@ -6404,13 +6691,13 @@
       <w:pPr>
         <w:pStyle w:val="Titre5"/>
       </w:pPr>
-      <w:bookmarkStart w:id="82" w:name="_Toc195501203"/>
-      <w:bookmarkStart w:id="83" w:name="_Toc195891430"/>
+      <w:bookmarkStart w:id="83" w:name="_Toc195501203"/>
+      <w:bookmarkStart w:id="84" w:name="_Toc195891430"/>
       <w:r>
         <w:t>Solution 1</w:t>
       </w:r>
-      <w:bookmarkEnd w:id="82"/>
       <w:bookmarkEnd w:id="83"/>
+      <w:bookmarkEnd w:id="84"/>
       <w:r>
         <w:t> </w:t>
       </w:r>
@@ -6484,6 +6771,7 @@
       <w:pPr>
         <w:pStyle w:val="Lgende"/>
       </w:pPr>
+      <w:bookmarkStart w:id="85" w:name="_Toc196122337"/>
       <w:r>
         <w:t xml:space="preserve">Figure </w:t>
       </w:r>
@@ -6498,96 +6786,98 @@
       <w:r>
         <w:t xml:space="preserve"> - Schématisation de la problématique</w:t>
       </w:r>
+      <w:bookmarkEnd w:id="85"/>
     </w:p>
     <w:p/>
     <w:p>
       <w:pPr>
         <w:pStyle w:val="Titre5"/>
       </w:pPr>
-      <w:bookmarkStart w:id="84" w:name="_Toc195501204"/>
-      <w:bookmarkStart w:id="85" w:name="_Toc195891431"/>
+      <w:bookmarkStart w:id="86" w:name="_Toc195501204"/>
+      <w:bookmarkStart w:id="87" w:name="_Toc195891431"/>
       <w:r>
         <w:t>Solution 2</w:t>
-      </w:r>
-      <w:bookmarkEnd w:id="84"/>
-      <w:bookmarkEnd w:id="85"/>
-    </w:p>
-    <w:p>
-      <w:r>
-        <w:t xml:space="preserve">Cette solution </w:t>
-      </w:r>
-      <w:r>
-        <w:t>consiste à déléguer l’affichage des articles à un module tiers. Cette méthode nécessite le développement</w:t>
-      </w:r>
-      <w:r>
-        <w:t xml:space="preserve"> </w:t>
-      </w:r>
-      <w:r>
-        <w:t>d’</w:t>
-      </w:r>
-      <w:r>
-        <w:t>un nouveau composant</w:t>
-      </w:r>
-      <w:r>
-        <w:t xml:space="preserve"> « article </w:t>
-      </w:r>
-      <w:proofErr w:type="spellStart"/>
-      <w:r>
-        <w:t>votable</w:t>
-      </w:r>
-      <w:proofErr w:type="spellEnd"/>
-      <w:r>
-        <w:t> »</w:t>
-      </w:r>
-      <w:r>
-        <w:t xml:space="preserve">, mais aussi de développer un composant </w:t>
-      </w:r>
-      <w:r>
-        <w:t xml:space="preserve">« 2colonnes » </w:t>
-      </w:r>
-      <w:r>
-        <w:t>qui aurait pour rôle de structurer les articles en colonne et d’en afficher qu’un certain nombre.</w:t>
-      </w:r>
-      <w:r>
-        <w:t xml:space="preserve"> Cette solution permet de diminuer l’interaction avec les CSS et par la même occasion l’auto-placement d’un module. </w:t>
-      </w:r>
-      <w:r>
-        <w:t>Comme expliquer ci-dessus. Cette méthode à l’avantage d’être itérative, au contraire de la première solution.</w:t>
-      </w:r>
-    </w:p>
-    <w:p/>
-    <w:p>
-      <w:pPr>
-        <w:pStyle w:val="Titre5"/>
-      </w:pPr>
-      <w:bookmarkStart w:id="86" w:name="_Toc195501205"/>
-      <w:bookmarkStart w:id="87" w:name="_Toc195891432"/>
-      <w:r>
-        <w:t>Solution retenue</w:t>
       </w:r>
       <w:bookmarkEnd w:id="86"/>
       <w:bookmarkEnd w:id="87"/>
     </w:p>
     <w:p>
       <w:r>
-        <w:t>Afin de pouvoir contrôler correctement l’affichage</w:t>
-      </w:r>
-      <w:r>
-        <w:t xml:space="preserve"> facilement</w:t>
-      </w:r>
-      <w:r>
-        <w:t>, il a été choisi d’appliquer la deuxième solution</w:t>
-      </w:r>
-      <w:r>
-        <w:t>.</w:t>
-      </w:r>
+        <w:t xml:space="preserve">Cette solution </w:t>
+      </w:r>
+      <w:r>
+        <w:t>consiste à déléguer l’affichage des articles à un module tiers. Cette méthode nécessite le développement</w:t>
+      </w:r>
+      <w:r>
+        <w:t xml:space="preserve"> </w:t>
+      </w:r>
+      <w:r>
+        <w:t>d’</w:t>
+      </w:r>
+      <w:r>
+        <w:t>un nouveau composant</w:t>
+      </w:r>
+      <w:r>
+        <w:t xml:space="preserve"> « article </w:t>
+      </w:r>
+      <w:proofErr w:type="spellStart"/>
+      <w:r>
+        <w:t>votable</w:t>
+      </w:r>
+      <w:proofErr w:type="spellEnd"/>
+      <w:r>
+        <w:t> »</w:t>
+      </w:r>
+      <w:r>
+        <w:t xml:space="preserve">, mais aussi de développer un composant </w:t>
+      </w:r>
+      <w:r>
+        <w:t xml:space="preserve">« 2colonnes » </w:t>
+      </w:r>
+      <w:r>
+        <w:t>qui aurait pour rôle de structurer les articles en colonne et d’en afficher qu’un certain nombre.</w:t>
+      </w:r>
+      <w:r>
+        <w:t xml:space="preserve"> Cette solution permet de diminuer l’interaction avec les CSS et par la même occasion l’auto-placement d’un module. </w:t>
+      </w:r>
+      <w:r>
+        <w:t>Comme expliquer ci-dessus. Cette méthode à l’avantage d’être itérative, au contraire de la première solution.</w:t>
+      </w:r>
+    </w:p>
+    <w:p/>
+    <w:p>
+      <w:pPr>
+        <w:pStyle w:val="Titre5"/>
+      </w:pPr>
+      <w:bookmarkStart w:id="88" w:name="_Toc195501205"/>
+      <w:bookmarkStart w:id="89" w:name="_Toc195891432"/>
+      <w:r>
+        <w:t>Solution retenue</w:t>
+      </w:r>
+      <w:bookmarkEnd w:id="88"/>
+      <w:bookmarkEnd w:id="89"/>
     </w:p>
     <w:p>
+      <w:r>
+        <w:t>Afin de pouvoir contrôler correctement l’affichage</w:t>
+      </w:r>
+      <w:r>
+        <w:t xml:space="preserve"> facilement</w:t>
+      </w:r>
+      <w:r>
+        <w:t>, il a été choisi d’appliquer la deuxième solution</w:t>
+      </w:r>
+      <w:r>
+        <w:t>.</w:t>
+      </w:r>
+    </w:p>
+    <w:p>
       <w:pPr>
         <w:pStyle w:val="Titre4"/>
       </w:pPr>
-      <w:bookmarkStart w:id="88" w:name="_Toc195891433"/>
-      <w:r>
+      <w:bookmarkStart w:id="90" w:name="_Toc195891433"/>
+      <w:r>
+        <w:lastRenderedPageBreak/>
         <w:t>Problème</w:t>
       </w:r>
       <w:r>
@@ -6599,7 +6889,7 @@
       <w:r>
         <w:t>s</w:t>
       </w:r>
-      <w:bookmarkEnd w:id="88"/>
+      <w:bookmarkEnd w:id="90"/>
     </w:p>
     <w:p>
       <w:pPr>
@@ -6706,7 +6996,7 @@
         <w:keepNext/>
         <w:keepLines/>
       </w:pPr>
-      <w:bookmarkStart w:id="89" w:name="_Toc195891099"/>
+      <w:bookmarkStart w:id="91" w:name="_Toc196122338"/>
       <w:r>
         <w:t xml:space="preserve">Figure </w:t>
       </w:r>
@@ -6731,9 +7021,12 @@
         <w:t>Comportement classique de la f</w:t>
       </w:r>
       <w:r>
-        <w:t>enêtre de commentaire après clique sur le bouton « J'aime »</w:t>
-      </w:r>
-      <w:bookmarkEnd w:id="89"/>
+        <w:t>enêtre de commentaire après clic</w:t>
+      </w:r>
+      <w:r>
+        <w:t xml:space="preserve"> sur le bouton « J'aime »</w:t>
+      </w:r>
+      <w:bookmarkEnd w:id="91"/>
     </w:p>
     <w:p/>
     <w:p>
@@ -6780,16 +7073,16 @@
       <w:pPr>
         <w:pStyle w:val="Titre3"/>
       </w:pPr>
-      <w:bookmarkStart w:id="90" w:name="_Toc195501206"/>
-      <w:bookmarkStart w:id="91" w:name="_Toc195891331"/>
-      <w:bookmarkStart w:id="92" w:name="_Toc195891434"/>
+      <w:bookmarkStart w:id="92" w:name="_Toc195501206"/>
+      <w:bookmarkStart w:id="93" w:name="_Toc195891331"/>
+      <w:bookmarkStart w:id="94" w:name="_Toc195891434"/>
       <w:proofErr w:type="spellStart"/>
       <w:r>
         <w:t>ReadSpeaker</w:t>
       </w:r>
-      <w:bookmarkEnd w:id="90"/>
-      <w:bookmarkEnd w:id="91"/>
       <w:bookmarkEnd w:id="92"/>
+      <w:bookmarkEnd w:id="93"/>
+      <w:bookmarkEnd w:id="94"/>
       <w:proofErr w:type="spellEnd"/>
     </w:p>
     <w:p>
@@ -6813,34 +7106,103 @@
         <w:t xml:space="preserve"> un logiciel de synthèse vocale qui converti les textes HTML vers le format audio.</w:t>
       </w:r>
     </w:p>
+    <w:p/>
     <w:p>
-      <w:bookmarkStart w:id="93" w:name="_GoBack"/>
-      <w:bookmarkEnd w:id="93"/>
+      <w:pPr>
+        <w:pStyle w:val="Titre2"/>
+      </w:pPr>
+      <w:bookmarkStart w:id="95" w:name="_Toc195891332"/>
+      <w:bookmarkStart w:id="96" w:name="_Toc195891435"/>
+      <w:r>
+        <w:lastRenderedPageBreak/>
+        <w:t>Version 2.0 du Portail des Lorrains</w:t>
+      </w:r>
+      <w:bookmarkEnd w:id="95"/>
+      <w:bookmarkEnd w:id="96"/>
     </w:p>
     <w:p>
-      <w:pPr>
-        <w:pStyle w:val="Titre2"/>
-      </w:pPr>
-      <w:bookmarkStart w:id="94" w:name="_Toc195891332"/>
-      <w:bookmarkStart w:id="95" w:name="_Toc195891435"/>
-      <w:r>
-        <w:t>Version 2.0 du Portail des Lorrains</w:t>
-      </w:r>
-      <w:bookmarkEnd w:id="94"/>
-      <w:bookmarkEnd w:id="95"/>
+      <w:r>
+        <w:t>La région Lorraine a décidé de faire une mise à</w:t>
+      </w:r>
+      <w:r>
+        <w:t xml:space="preserve"> jour</w:t>
+      </w:r>
+      <w:r>
+        <w:t xml:space="preserve"> majeur</w:t>
+      </w:r>
+      <w:r>
+        <w:t>e</w:t>
+      </w:r>
+      <w:r>
+        <w:t xml:space="preserve"> de son site</w:t>
+      </w:r>
+      <w:r>
+        <w:t>,</w:t>
+      </w:r>
+      <w:r>
+        <w:t xml:space="preserve"> publié en Janvier 2012, afin </w:t>
+      </w:r>
+      <w:r>
+        <w:t xml:space="preserve">de mieux répondre aux nouveaux besoins de la région. Cette mise à jour porte aussi bien sur le design </w:t>
+      </w:r>
+      <w:r>
+        <w:t xml:space="preserve">et la charte graphique </w:t>
+      </w:r>
+      <w:r>
+        <w:t xml:space="preserve">du site, que sur les différents modules </w:t>
+      </w:r>
+      <w:r>
+        <w:t>existant</w:t>
+      </w:r>
+      <w:r>
+        <w:t>. De plus ce site étant commandé par</w:t>
+      </w:r>
+      <w:r>
+        <w:t xml:space="preserve"> une </w:t>
+      </w:r>
+      <w:r>
+        <w:t>collectivité territoriale française,</w:t>
+      </w:r>
+      <w:r>
+        <w:t xml:space="preserve"> </w:t>
+      </w:r>
+      <w:r>
+        <w:t>il doit respecter les normes d’accessibilité</w:t>
+      </w:r>
+      <w:r>
+        <w:t>s</w:t>
+      </w:r>
+      <w:r>
+        <w:t>. La région demande le niveau AA du RGAA (Référentiel Général d'A</w:t>
+      </w:r>
+      <w:r>
+        <w:t xml:space="preserve">ccessibilité pour les </w:t>
+      </w:r>
+      <w:r>
+        <w:t>A</w:t>
+      </w:r>
+      <w:r>
+        <w:t>dministrations</w:t>
+      </w:r>
+      <w:r>
+        <w:t>)</w:t>
+      </w:r>
+      <w:r>
+        <w:t>.</w:t>
+      </w:r>
     </w:p>
     <w:p>
       <w:pPr>
         <w:pStyle w:val="Titre1"/>
       </w:pPr>
-      <w:bookmarkStart w:id="96" w:name="_Toc195891333"/>
-      <w:bookmarkStart w:id="97" w:name="_Toc195891436"/>
+      <w:bookmarkStart w:id="97" w:name="_Toc195891333"/>
+      <w:bookmarkStart w:id="98" w:name="_Toc195891436"/>
       <w:r>
         <w:lastRenderedPageBreak/>
         <w:t>Table des Annexes</w:t>
       </w:r>
-      <w:bookmarkEnd w:id="96"/>
       <w:bookmarkEnd w:id="97"/>
+      <w:bookmarkEnd w:id="98"/>
     </w:p>
     <w:p>
       <w:pPr>
@@ -6932,9 +7294,9 @@
       <w:pPr>
         <w:pStyle w:val="Titre1"/>
       </w:pPr>
-      <w:bookmarkStart w:id="98" w:name="_Toc195891334"/>
-      <w:bookmarkStart w:id="99" w:name="_Toc195891353"/>
-      <w:bookmarkStart w:id="100" w:name="_Toc195891437"/>
+      <w:bookmarkStart w:id="99" w:name="_Toc195891334"/>
+      <w:bookmarkStart w:id="100" w:name="_Toc195891353"/>
+      <w:bookmarkStart w:id="101" w:name="_Toc195891437"/>
       <w:r>
         <w:lastRenderedPageBreak/>
         <w:t xml:space="preserve">Annexe </w:t>
@@ -6950,9 +7312,9 @@
       <w:r>
         <w:t xml:space="preserve"> - Commentaire jour à jour</w:t>
       </w:r>
-      <w:bookmarkEnd w:id="98"/>
       <w:bookmarkEnd w:id="99"/>
       <w:bookmarkEnd w:id="100"/>
+      <w:bookmarkEnd w:id="101"/>
     </w:p>
     <w:p>
       <w:pPr>
@@ -8788,7 +9150,7 @@
         <w:rFonts w:ascii="Times New Roman" w:hAnsi="Times New Roman" w:cs="Times New Roman"/>
         <w:noProof/>
       </w:rPr>
-      <w:t>15</w:t>
+      <w:t>12</w:t>
     </w:r>
     <w:r>
       <w:rPr>
@@ -13004,7 +13366,7 @@
 </file>
 
 <file path=customXml/itemProps1.xml><?xml version="1.0" encoding="utf-8"?>
-<ds:datastoreItem xmlns:ds="http://schemas.openxmlformats.org/officeDocument/2006/customXml" ds:itemID="{4F18E2EB-6DE9-6545-8A8B-63C530CDEAD1}">
+<ds:datastoreItem xmlns:ds="http://schemas.openxmlformats.org/officeDocument/2006/customXml" ds:itemID="{653CA822-A50A-964D-9850-F1A14AC6D9A4}">
   <ds:schemaRefs>
     <ds:schemaRef ds:uri="http://schemas.openxmlformats.org/officeDocument/2006/bibliography"/>
   </ds:schemaRefs>

</xml_diff>

<commit_message>
ajout de CF pour test
</commit_message>
<xml_diff>
--- a/Rapportstage.docx
+++ b/Rapportstage.docx
@@ -2521,77 +2521,7 @@
         <w:rPr>
           <w:lang w:val="en-GB"/>
         </w:rPr>
-        <w:t xml:space="preserve">In order to obtain the Master in computer science with skilled in HCI (Human Computer Interaction), I did training in Atos Metz. This report contains a description of the subject, an overview of project management and different tasks done about de website of « </w:t>
-      </w:r>
-      <w:proofErr w:type="spellStart"/>
-      <w:r>
-        <w:rPr>
-          <w:lang w:val="en-GB"/>
-        </w:rPr>
-        <w:t>Région</w:t>
-      </w:r>
-      <w:proofErr w:type="spellEnd"/>
-      <w:r>
-        <w:rPr>
-          <w:lang w:val="en-GB"/>
-        </w:rPr>
-        <w:t xml:space="preserve"> Lorraine ». In these points, I talk about </w:t>
-      </w:r>
-      <w:proofErr w:type="spellStart"/>
-      <w:r>
-        <w:rPr>
-          <w:lang w:val="en-GB"/>
-        </w:rPr>
-        <w:t>Jahia</w:t>
-      </w:r>
-      <w:proofErr w:type="spellEnd"/>
-      <w:r>
-        <w:rPr>
-          <w:lang w:val="en-GB"/>
-        </w:rPr>
-        <w:t xml:space="preserve">, the logic of this CMS and some components plugin in it: article can be voted, </w:t>
-      </w:r>
-      <w:proofErr w:type="spellStart"/>
-      <w:r>
-        <w:rPr>
-          <w:lang w:val="en-GB"/>
-        </w:rPr>
-        <w:t>readspeaker</w:t>
-      </w:r>
-      <w:proofErr w:type="spellEnd"/>
-      <w:r>
-        <w:rPr>
-          <w:lang w:val="en-GB"/>
-        </w:rPr>
-        <w:t xml:space="preserve"> in the first version of </w:t>
-      </w:r>
-      <w:proofErr w:type="spellStart"/>
-      <w:r>
-        <w:rPr>
-          <w:lang w:val="en-GB"/>
-        </w:rPr>
-        <w:t>Portail</w:t>
-      </w:r>
-      <w:proofErr w:type="spellEnd"/>
-      <w:r>
-        <w:rPr>
-          <w:lang w:val="en-GB"/>
-        </w:rPr>
-        <w:t xml:space="preserve"> Des </w:t>
-      </w:r>
-      <w:proofErr w:type="spellStart"/>
-      <w:r>
-        <w:rPr>
-          <w:lang w:val="en-GB"/>
-        </w:rPr>
-        <w:t>Lorrains</w:t>
-      </w:r>
-      <w:proofErr w:type="spellEnd"/>
-      <w:r>
-        <w:rPr>
-          <w:lang w:val="en-GB"/>
-        </w:rPr>
-        <w:t>. In the second part, I talk about the second version of the PDL and the decisions I had to take about the design and the problematic of accessibility (RGAA).</w:t>
+        <w:t>In order to obtain the Master in computer science with skilled in HCI (Human Computer Interaction), I did training in Atos Metz. This report contains a description of the subject, an overview of project management and different tasks done about de website of « Région Lorraine ». In these points, I talk about Jahia, the logic of this CMS and some components plugin in it: article can be voted, readspeaker in the first version of Portail Des Lorrains. In the second part, I talk about the second version of the PDL and the decisions I had to take about the design and the problematic of accessibility (RGAA).</w:t>
       </w:r>
     </w:p>
     <w:p>
@@ -2638,21 +2568,11 @@
       <w:r>
         <w:t xml:space="preserve"> j’aborde </w:t>
       </w:r>
-      <w:proofErr w:type="spellStart"/>
       <w:r>
         <w:t>Jahia</w:t>
       </w:r>
-      <w:proofErr w:type="spellEnd"/>
-      <w:r>
-        <w:t xml:space="preserve"> afin d’expliquer la logique de ce CMS, les nouveaux composants intégrés à </w:t>
-      </w:r>
-      <w:proofErr w:type="spellStart"/>
-      <w:r>
-        <w:t>Jahia</w:t>
-      </w:r>
-      <w:proofErr w:type="spellEnd"/>
-      <w:r>
-        <w:t xml:space="preserve"> : article </w:t>
+      <w:r>
+        <w:t xml:space="preserve"> afin d’expliquer la logique de ce CMS, les nouveaux composants intégrés à Jahia : article </w:t>
       </w:r>
       <w:proofErr w:type="spellStart"/>
       <w:r>
@@ -7353,196 +7273,189 @@
         <w:t xml:space="preserve"> un logiciel de synthèse vocale qui converti les textes HTML vers le format audio.</w:t>
       </w:r>
     </w:p>
-    <w:p>
-      <w:bookmarkStart w:id="94" w:name="_GoBack"/>
-      <w:bookmarkEnd w:id="94"/>
-    </w:p>
+    <w:p/>
     <w:p>
       <w:pPr>
         <w:pStyle w:val="Titre2"/>
       </w:pPr>
-      <w:bookmarkStart w:id="95" w:name="_Toc197806886"/>
-      <w:bookmarkStart w:id="96" w:name="_Toc197806917"/>
+      <w:bookmarkStart w:id="94" w:name="_Toc197806886"/>
+      <w:bookmarkStart w:id="95" w:name="_Toc197806917"/>
       <w:r>
         <w:lastRenderedPageBreak/>
         <w:t>Version 2.0 du Portail des Lorrains</w:t>
       </w:r>
+      <w:bookmarkEnd w:id="94"/>
       <w:bookmarkEnd w:id="95"/>
+    </w:p>
+    <w:p>
+      <w:r>
+        <w:t>La région Lorraine a décidé de faire une mise à</w:t>
+      </w:r>
+      <w:r>
+        <w:t xml:space="preserve"> jour</w:t>
+      </w:r>
+      <w:r>
+        <w:t xml:space="preserve"> majeur</w:t>
+      </w:r>
+      <w:r>
+        <w:t>e</w:t>
+      </w:r>
+      <w:r>
+        <w:t xml:space="preserve"> de son site</w:t>
+      </w:r>
+      <w:r>
+        <w:t>,</w:t>
+      </w:r>
+      <w:r>
+        <w:t xml:space="preserve"> publié en Janvier 2012, afin </w:t>
+      </w:r>
+      <w:r>
+        <w:t xml:space="preserve">de mieux répondre aux nouveaux besoins de la région. Cette mise à jour porte aussi bien sur le design </w:t>
+      </w:r>
+      <w:r>
+        <w:t xml:space="preserve">et la charte graphique </w:t>
+      </w:r>
+      <w:r>
+        <w:t xml:space="preserve">du site, que sur les différents modules </w:t>
+      </w:r>
+      <w:r>
+        <w:t>existant</w:t>
+      </w:r>
+      <w:r>
+        <w:t>. De plus ce site étant commandé par</w:t>
+      </w:r>
+      <w:r>
+        <w:t xml:space="preserve"> une </w:t>
+      </w:r>
+      <w:r>
+        <w:t>collectivité territoriale française,</w:t>
+      </w:r>
+      <w:r>
+        <w:t xml:space="preserve"> </w:t>
+      </w:r>
+      <w:r>
+        <w:t>il doit respecter les normes d’accessibilité</w:t>
+      </w:r>
+      <w:r>
+        <w:t>s</w:t>
+      </w:r>
+      <w:r>
+        <w:t>. La région demande le niveau AA du RGAA (Référentiel Général d'A</w:t>
+      </w:r>
+      <w:r>
+        <w:t xml:space="preserve">ccessibilité pour les </w:t>
+      </w:r>
+      <w:r>
+        <w:t>A</w:t>
+      </w:r>
+      <w:r>
+        <w:t>dministrations</w:t>
+      </w:r>
+      <w:r>
+        <w:t>)</w:t>
+      </w:r>
+      <w:r>
+        <w:t>.</w:t>
+      </w:r>
+    </w:p>
+    <w:p/>
+    <w:p>
+      <w:pPr>
+        <w:pStyle w:val="Titre3"/>
+      </w:pPr>
+      <w:bookmarkStart w:id="96" w:name="_Toc197806887"/>
+      <w:bookmarkStart w:id="97" w:name="_Toc197806918"/>
+      <w:r>
+        <w:t>Barre permanente</w:t>
+      </w:r>
       <w:bookmarkEnd w:id="96"/>
-    </w:p>
-    <w:p>
-      <w:r>
-        <w:t>La région Lorraine a décidé de faire une mise à</w:t>
-      </w:r>
-      <w:r>
-        <w:t xml:space="preserve"> jour</w:t>
-      </w:r>
-      <w:r>
-        <w:t xml:space="preserve"> majeur</w:t>
-      </w:r>
-      <w:r>
-        <w:t>e</w:t>
-      </w:r>
-      <w:r>
-        <w:t xml:space="preserve"> de son site</w:t>
-      </w:r>
-      <w:r>
-        <w:t>,</w:t>
-      </w:r>
-      <w:r>
-        <w:t xml:space="preserve"> publié en Janvier 2012, afin </w:t>
-      </w:r>
-      <w:r>
-        <w:t xml:space="preserve">de mieux répondre aux nouveaux besoins de la région. Cette mise à jour porte aussi bien sur le design </w:t>
-      </w:r>
-      <w:r>
-        <w:t xml:space="preserve">et la charte graphique </w:t>
-      </w:r>
-      <w:r>
-        <w:t xml:space="preserve">du site, que sur les différents modules </w:t>
-      </w:r>
-      <w:r>
-        <w:t>existant</w:t>
-      </w:r>
-      <w:r>
-        <w:t>. De plus ce site étant commandé par</w:t>
-      </w:r>
-      <w:r>
-        <w:t xml:space="preserve"> une </w:t>
-      </w:r>
-      <w:r>
-        <w:t>collectivité territoriale française,</w:t>
-      </w:r>
-      <w:r>
-        <w:t xml:space="preserve"> </w:t>
-      </w:r>
-      <w:r>
-        <w:t>il doit respecter les normes d’accessibilité</w:t>
+      <w:bookmarkEnd w:id="97"/>
+    </w:p>
+    <w:p>
+      <w:r>
+        <w:t xml:space="preserve">Dans le cahier des charges figurent certaines exigences tels que la présence de menus déroulants nommés « espace privé » et « entrée </w:t>
+      </w:r>
+      <w:r>
+        <w:t>par cible</w:t>
+      </w:r>
+      <w:r>
+        <w:t>». Ces menus sont présents dans une barre qui à une position fixe à l’écran. Elle est semblable à une barre des tâches et offres des accès rapides à certaines parties du site (</w:t>
+      </w:r>
+      <w:r>
+        <w:t xml:space="preserve">page de </w:t>
+      </w:r>
+      <w:r>
+        <w:t xml:space="preserve">recherches, </w:t>
+      </w:r>
+      <w:r>
+        <w:t>site</w:t>
       </w:r>
       <w:r>
         <w:t>s</w:t>
       </w:r>
       <w:r>
-        <w:t>. La région demande le niveau AA du RGAA (Référentiel Général d'A</w:t>
-      </w:r>
-      <w:r>
-        <w:t xml:space="preserve">ccessibilité pour les </w:t>
-      </w:r>
-      <w:r>
-        <w:t>A</w:t>
-      </w:r>
-      <w:r>
-        <w:t>dministrations</w:t>
-      </w:r>
-      <w:r>
-        <w:t>)</w:t>
-      </w:r>
-      <w:r>
-        <w:t>.</w:t>
+        <w:t xml:space="preserve"> satellite</w:t>
+      </w:r>
+      <w:r>
+        <w:t>s</w:t>
+      </w:r>
+      <w:r>
+        <w:t>, liens externes et internes, etc.</w:t>
+      </w:r>
+      <w:r>
+        <w:t>).</w:t>
       </w:r>
     </w:p>
     <w:p/>
     <w:p>
       <w:pPr>
-        <w:pStyle w:val="Titre3"/>
-      </w:pPr>
-      <w:bookmarkStart w:id="97" w:name="_Toc197806887"/>
-      <w:bookmarkStart w:id="98" w:name="_Toc197806918"/>
-      <w:r>
-        <w:t>Barre permanente</w:t>
-      </w:r>
-      <w:bookmarkEnd w:id="97"/>
+        <w:pStyle w:val="Titre4"/>
+      </w:pPr>
+      <w:bookmarkStart w:id="98" w:name="_Toc197806919"/>
+      <w:r>
+        <w:t>Problématique du respect du RGAA</w:t>
+      </w:r>
       <w:bookmarkEnd w:id="98"/>
     </w:p>
     <w:p>
-      <w:r>
-        <w:t xml:space="preserve">Dans le cahier des charges figurent certaines exigences tels que la présence de menus déroulants nommés « espace privé » et « entrée </w:t>
-      </w:r>
-      <w:r>
-        <w:t>par cible</w:t>
-      </w:r>
-      <w:r>
-        <w:t>». Ces menus sont présents dans une barre qui à une position fixe à l’écran. Elle est semblable à une barre des tâches et offres des accès rapides à certaines parties du site (</w:t>
-      </w:r>
-      <w:r>
-        <w:t xml:space="preserve">page de </w:t>
-      </w:r>
-      <w:r>
-        <w:t xml:space="preserve">recherches, </w:t>
-      </w:r>
-      <w:r>
-        <w:t>site</w:t>
-      </w:r>
-      <w:r>
-        <w:t>s</w:t>
-      </w:r>
-      <w:r>
-        <w:t xml:space="preserve"> satellite</w:t>
-      </w:r>
-      <w:r>
-        <w:t>s</w:t>
-      </w:r>
-      <w:r>
-        <w:t>, liens externes et internes, etc.</w:t>
-      </w:r>
-      <w:r>
-        <w:t>).</w:t>
+      <w:pPr>
+        <w:pStyle w:val="Titre5"/>
+      </w:pPr>
+      <w:bookmarkStart w:id="99" w:name="_Toc197806920"/>
+      <w:r>
+        <w:t>Par rapport au JavaScript</w:t>
+      </w:r>
+      <w:bookmarkEnd w:id="99"/>
+    </w:p>
+    <w:p>
+      <w:r>
+        <w:t>L’un des critères du RGAA consiste à avoir les mêmes informations avec et sans l</w:t>
+      </w:r>
+      <w:r>
+        <w:t>e JavaScript en terme de texte</w:t>
+      </w:r>
+      <w:r>
+        <w:t xml:space="preserve">. On peut aborder </w:t>
+      </w:r>
+      <w:r>
+        <w:t>le Jav</w:t>
+      </w:r>
+      <w:r>
+        <w:t xml:space="preserve">aScript sous plusieurs angles. </w:t>
       </w:r>
     </w:p>
     <w:p/>
     <w:p>
       <w:pPr>
-        <w:pStyle w:val="Titre4"/>
-      </w:pPr>
-      <w:bookmarkStart w:id="99" w:name="_Toc197806919"/>
-      <w:r>
-        <w:t>Problématique du respect du RGAA</w:t>
-      </w:r>
-      <w:bookmarkEnd w:id="99"/>
-    </w:p>
-    <w:p>
-      <w:pPr>
-        <w:pStyle w:val="Titre5"/>
-      </w:pPr>
-      <w:bookmarkStart w:id="100" w:name="_Toc197806920"/>
-      <w:r>
-        <w:t>Par rapport au JavaScript</w:t>
+        <w:pStyle w:val="Titre6"/>
+      </w:pPr>
+      <w:bookmarkStart w:id="100" w:name="_Toc197806921"/>
+      <w:r>
+        <w:t>Développement parallèle</w:t>
       </w:r>
       <w:bookmarkEnd w:id="100"/>
     </w:p>
     <w:p>
-      <w:r>
-        <w:t>L’un des critères du RGAA consiste à avoir les mêmes informations avec et sans l</w:t>
-      </w:r>
-      <w:r>
-        <w:t>e JavaScript en terme de texte</w:t>
-      </w:r>
-      <w:r>
-        <w:t xml:space="preserve">. On peut aborder </w:t>
-      </w:r>
-      <w:r>
-        <w:t>le Jav</w:t>
-      </w:r>
-      <w:r>
-        <w:t xml:space="preserve">aScript sous plusieurs angles. </w:t>
-      </w:r>
-    </w:p>
-    <w:p/>
-    <w:p>
-      <w:pPr>
-        <w:pStyle w:val="Titre6"/>
-      </w:pPr>
-      <w:bookmarkStart w:id="101" w:name="_Toc197806921"/>
-      <w:r>
-        <w:t>Développement parallèle</w:t>
-      </w:r>
-      <w:bookmarkEnd w:id="101"/>
-    </w:p>
-    <w:p>
-      <w:pPr>
-        <w:keepNext/>
-        <w:keepLines/>
-      </w:pPr>
       <w:r>
         <w:t xml:space="preserve">On peut développer en parallèle le JavaScript et le CSS, dans ce cas le risque est pris de perdre des informations </w:t>
       </w:r>
@@ -7582,14 +7495,9 @@
           </w:tcPr>
           <w:p>
             <w:pPr>
-              <w:keepNext/>
-              <w:keepLines/>
               <w:jc w:val="center"/>
             </w:pPr>
             <w:r>
-              <w:rPr>
-                <w:noProof/>
-              </w:rPr>
               <w:drawing>
                 <wp:inline distT="0" distB="0" distL="0" distR="0" wp14:anchorId="625EA5DD" wp14:editId="640DEB38">
                   <wp:extent cx="2489200" cy="1765300"/>
@@ -7651,14 +7559,9 @@
           </w:tcPr>
           <w:p>
             <w:pPr>
-              <w:keepNext/>
-              <w:keepLines/>
               <w:jc w:val="center"/>
             </w:pPr>
             <w:r>
-              <w:rPr>
-                <w:noProof/>
-              </w:rPr>
               <w:drawing>
                 <wp:inline distT="0" distB="0" distL="0" distR="0" wp14:anchorId="001E35C2" wp14:editId="68566491">
                   <wp:extent cx="2489200" cy="469900"/>
@@ -7723,25 +7626,20 @@
           <w:p>
             <w:pPr>
               <w:pStyle w:val="Lgende"/>
-              <w:keepNext/>
-              <w:keepLines/>
             </w:pPr>
-            <w:bookmarkStart w:id="102" w:name="_Toc197810125"/>
+            <w:bookmarkStart w:id="101" w:name="_Toc197810125"/>
             <w:r>
               <w:t xml:space="preserve">Figure </w:t>
             </w:r>
             <w:fldSimple w:instr=" SEQ Figure \* ARABIC ">
               <w:r>
-                <w:rPr>
-                  <w:noProof/>
-                </w:rPr>
                 <w:t>9</w:t>
               </w:r>
             </w:fldSimple>
             <w:r>
               <w:t xml:space="preserve"> - Information visible avec JavaScript</w:t>
             </w:r>
-            <w:bookmarkEnd w:id="102"/>
+            <w:bookmarkEnd w:id="101"/>
           </w:p>
         </w:tc>
         <w:tc>
@@ -7752,31 +7650,28 @@
           <w:p>
             <w:pPr>
               <w:pStyle w:val="Lgende"/>
-              <w:keepNext/>
-              <w:keepLines/>
             </w:pPr>
-            <w:bookmarkStart w:id="103" w:name="_Toc197810126"/>
+            <w:bookmarkStart w:id="102" w:name="_Toc197810126"/>
             <w:r>
               <w:t xml:space="preserve">Figure </w:t>
             </w:r>
             <w:fldSimple w:instr=" SEQ Figure \* ARABIC ">
               <w:r>
-                <w:rPr>
-                  <w:noProof/>
-                </w:rPr>
                 <w:t>10</w:t>
               </w:r>
             </w:fldSimple>
             <w:r>
               <w:t xml:space="preserve"> - Information sans JavaScript</w:t>
             </w:r>
-            <w:bookmarkEnd w:id="103"/>
+            <w:bookmarkEnd w:id="102"/>
           </w:p>
         </w:tc>
       </w:tr>
     </w:tbl>
     <w:p>
-      <w:bookmarkStart w:id="104" w:name="_Toc197806922"/>
+      <w:bookmarkStart w:id="103" w:name="_Toc197806922"/>
+      <w:bookmarkStart w:id="104" w:name="_GoBack"/>
+      <w:bookmarkEnd w:id="104"/>
     </w:p>
     <w:p>
       <w:pPr>
@@ -7785,7 +7680,7 @@
       <w:r>
         <w:t>Développement procédurale</w:t>
       </w:r>
-      <w:bookmarkEnd w:id="104"/>
+      <w:bookmarkEnd w:id="103"/>
     </w:p>
     <w:p>
       <w:r>
@@ -8107,7 +8002,6 @@
       <w:bookmarkStart w:id="105" w:name="_Toc197806888"/>
       <w:bookmarkStart w:id="106" w:name="_Toc197806923"/>
       <w:r>
-        <w:lastRenderedPageBreak/>
         <w:t>Entête du site</w:t>
       </w:r>
       <w:bookmarkEnd w:id="105"/>
@@ -14652,7 +14546,7 @@
 </file>
 
 <file path=customXml/itemProps1.xml><?xml version="1.0" encoding="utf-8"?>
-<ds:datastoreItem xmlns:ds="http://schemas.openxmlformats.org/officeDocument/2006/customXml" ds:itemID="{3650905B-E8FA-2D4E-9CC8-A03AAE2069A3}">
+<ds:datastoreItem xmlns:ds="http://schemas.openxmlformats.org/officeDocument/2006/customXml" ds:itemID="{7792755F-C99B-5441-96FB-60954FF2C6FB}">
   <ds:schemaRefs>
     <ds:schemaRef ds:uri="http://schemas.openxmlformats.org/officeDocument/2006/bibliography"/>
   </ds:schemaRefs>

</xml_diff>